<commit_message>
added changes for prediction improvement
</commit_message>
<xml_diff>
--- a/Product Price Prediction System - Solutions.docx
+++ b/Product Price Prediction System - Solutions.docx
@@ -53,6 +53,16 @@
     </w:p>
     <w:p>
       <w:pPr>
+        <w:rPr/>
+      </w:pPr>
+      <w:r>
+        <w:rPr>
+          <w:rtl w:val="0"/>
+        </w:rPr>
+      </w:r>
+    </w:p>
+    <w:p>
+      <w:pPr>
         <w:pStyle w:val="Heading3"/>
         <w:keepNext w:val="0"/>
         <w:keepLines w:val="0"/>
@@ -113,6 +123,402 @@
           <w:rtl w:val="0"/>
         </w:rPr>
         <w:t xml:space="preserve">: Training used a simplified format while inference added extra formatting, creating a distribution shift.</w:t>
+      </w:r>
+    </w:p>
+    <w:p>
+      <w:pPr>
+        <w:spacing w:after="240" w:before="240" w:lineRule="auto"/>
+        <w:rPr/>
+      </w:pPr>
+      <w:r>
+        <w:rPr>
+          <w:b w:val="1"/>
+          <w:rtl w:val="0"/>
+        </w:rPr>
+        <w:t xml:space="preserve">Solution</w:t>
+      </w:r>
+      <w:r>
+        <w:rPr>
+          <w:rtl w:val="0"/>
+        </w:rPr>
+        <w:t xml:space="preserve">:</w:t>
+      </w:r>
+    </w:p>
+    <w:p>
+      <w:pPr>
+        <w:numPr>
+          <w:ilvl w:val="0"/>
+          <w:numId w:val="6"/>
+        </w:numPr>
+        <w:spacing w:after="240" w:before="240" w:lineRule="auto"/>
+        <w:ind w:left="720" w:hanging="360"/>
+      </w:pPr>
+      <w:r>
+        <w:rPr>
+          <w:b w:val="1"/>
+          <w:rtl w:val="0"/>
+        </w:rPr>
+        <w:t xml:space="preserve">Unified Prompt Format</w:t>
+      </w:r>
+      <w:r>
+        <w:rPr>
+          <w:rtl w:val="0"/>
+        </w:rPr>
+        <w:t xml:space="preserve">: Standardized on clear instruction format:</w:t>
+        <w:br w:type="textWrapping"/>
+        <w:t xml:space="preserve">text</w:t>
+      </w:r>
+    </w:p>
+    <w:p>
+      <w:pPr>
+        <w:rPr/>
+      </w:pPr>
+      <w:r>
+        <w:rPr>
+          <w:b w:val="1"/>
+          <w:rtl w:val="0"/>
+        </w:rPr>
+        <w:t xml:space="preserve">Consistent Tokenization</w:t>
+      </w:r>
+      <w:r>
+        <w:rPr>
+          <w:rtl w:val="0"/>
+        </w:rPr>
+        <w:t xml:space="preserve">: Ensured same tokenization parameters (</w:t>
+      </w:r>
+      <w:r>
+        <w:rPr>
+          <w:rFonts w:ascii="Roboto Mono" w:cs="Roboto Mono" w:eastAsia="Roboto Mono" w:hAnsi="Roboto Mono"/>
+          <w:color w:val="188038"/>
+          <w:rtl w:val="0"/>
+        </w:rPr>
+        <w:t xml:space="preserve">max_length=256</w:t>
+      </w:r>
+      <w:r>
+        <w:rPr>
+          <w:rtl w:val="0"/>
+        </w:rPr>
+        <w:t xml:space="preserve">, same padding) across both phases</w:t>
+      </w:r>
+    </w:p>
+    <w:p>
+      <w:pPr>
+        <w:rPr/>
+      </w:pPr>
+      <w:r>
+        <w:rPr>
+          <w:rtl w:val="0"/>
+        </w:rPr>
+      </w:r>
+    </w:p>
+    <w:p>
+      <w:pPr>
+        <w:pStyle w:val="Heading3"/>
+        <w:keepNext w:val="0"/>
+        <w:keepLines w:val="0"/>
+        <w:spacing w:before="280" w:lineRule="auto"/>
+        <w:rPr>
+          <w:b w:val="1"/>
+          <w:color w:val="000000"/>
+          <w:sz w:val="26"/>
+          <w:szCs w:val="26"/>
+        </w:rPr>
+      </w:pPr>
+      <w:bookmarkStart w:colFirst="0" w:colLast="0" w:name="_o6dzkl1rj7te" w:id="3"/>
+      <w:bookmarkEnd w:id="3"/>
+      <w:r>
+        <w:rPr>
+          <w:b w:val="1"/>
+          <w:color w:val="000000"/>
+          <w:sz w:val="26"/>
+          <w:szCs w:val="26"/>
+          <w:rtl w:val="0"/>
+        </w:rPr>
+        <w:t xml:space="preserve">● Poor Model Performance with Limited Data</w:t>
+      </w:r>
+    </w:p>
+    <w:p>
+      <w:pPr>
+        <w:spacing w:after="240" w:before="240" w:lineRule="auto"/>
+        <w:rPr/>
+      </w:pPr>
+      <w:r>
+        <w:rPr>
+          <w:b w:val="1"/>
+          <w:rtl w:val="0"/>
+        </w:rPr>
+        <w:t xml:space="preserve">Problem</w:t>
+      </w:r>
+      <w:r>
+        <w:rPr>
+          <w:rtl w:val="0"/>
+        </w:rPr>
+        <w:t xml:space="preserve">: With only 100 training samples, the model failed to learn meaningful price-feature relationships.</w:t>
+      </w:r>
+    </w:p>
+    <w:p>
+      <w:pPr>
+        <w:spacing w:after="240" w:before="240" w:lineRule="auto"/>
+        <w:rPr/>
+      </w:pPr>
+      <w:r>
+        <w:rPr>
+          <w:b w:val="1"/>
+          <w:rtl w:val="0"/>
+        </w:rPr>
+        <w:t xml:space="preserve">Root Cause</w:t>
+      </w:r>
+      <w:r>
+        <w:rPr>
+          <w:rtl w:val="0"/>
+        </w:rPr>
+        <w:t xml:space="preserve">:</w:t>
+      </w:r>
+    </w:p>
+    <w:p>
+      <w:pPr>
+        <w:numPr>
+          <w:ilvl w:val="0"/>
+          <w:numId w:val="4"/>
+        </w:numPr>
+        <w:spacing w:after="0" w:afterAutospacing="0" w:before="240" w:lineRule="auto"/>
+        <w:ind w:left="720" w:hanging="360"/>
+      </w:pPr>
+      <w:r>
+        <w:rPr>
+          <w:b w:val="1"/>
+          <w:rtl w:val="0"/>
+        </w:rPr>
+        <w:t xml:space="preserve">Too Many Feature Variations</w:t>
+      </w:r>
+      <w:r>
+        <w:rPr>
+          <w:rtl w:val="0"/>
+        </w:rPr>
+        <w:t xml:space="preserve">: RAM options from 2GB-16GB, storage from 32GB-1024GB created too many combinations</w:t>
+      </w:r>
+    </w:p>
+    <w:p>
+      <w:pPr>
+        <w:numPr>
+          <w:ilvl w:val="0"/>
+          <w:numId w:val="4"/>
+        </w:numPr>
+        <w:spacing w:after="0" w:afterAutospacing="0" w:before="0" w:beforeAutospacing="0" w:lineRule="auto"/>
+        <w:ind w:left="720" w:hanging="360"/>
+      </w:pPr>
+      <w:r>
+        <w:rPr>
+          <w:b w:val="1"/>
+          <w:rtl w:val="0"/>
+        </w:rPr>
+        <w:t xml:space="preserve">Unclear Pricing Logic</w:t>
+      </w:r>
+      <w:r>
+        <w:rPr>
+          <w:rtl w:val="0"/>
+        </w:rPr>
+        <w:t xml:space="preserve">: Complex, non-linear pricing formulas confused the model</w:t>
+      </w:r>
+    </w:p>
+    <w:p>
+      <w:pPr>
+        <w:numPr>
+          <w:ilvl w:val="0"/>
+          <w:numId w:val="4"/>
+        </w:numPr>
+        <w:spacing w:after="240" w:before="0" w:beforeAutospacing="0" w:lineRule="auto"/>
+        <w:ind w:left="720" w:hanging="360"/>
+      </w:pPr>
+      <w:r>
+        <w:rPr>
+          <w:b w:val="1"/>
+          <w:rtl w:val="0"/>
+        </w:rPr>
+        <w:t xml:space="preserve">Excessive Random Variation</w:t>
+      </w:r>
+      <w:r>
+        <w:rPr>
+          <w:rtl w:val="0"/>
+        </w:rPr>
+        <w:t xml:space="preserve">: ±5% price variation introduced noise</w:t>
+      </w:r>
+    </w:p>
+    <w:p>
+      <w:pPr>
+        <w:spacing w:after="240" w:before="240" w:lineRule="auto"/>
+        <w:rPr/>
+      </w:pPr>
+      <w:r>
+        <w:rPr>
+          <w:b w:val="1"/>
+          <w:rtl w:val="0"/>
+        </w:rPr>
+        <w:t xml:space="preserve">Solution</w:t>
+      </w:r>
+      <w:r>
+        <w:rPr>
+          <w:rtl w:val="0"/>
+        </w:rPr>
+        <w:t xml:space="preserve">:</w:t>
+      </w:r>
+    </w:p>
+    <w:p>
+      <w:pPr>
+        <w:numPr>
+          <w:ilvl w:val="0"/>
+          <w:numId w:val="2"/>
+        </w:numPr>
+        <w:spacing w:after="240" w:before="240" w:lineRule="auto"/>
+        <w:ind w:left="720" w:hanging="360"/>
+      </w:pPr>
+      <w:r>
+        <w:rPr>
+          <w:b w:val="1"/>
+          <w:rtl w:val="0"/>
+        </w:rPr>
+        <w:t xml:space="preserve">Focused Feature Set</w:t>
+      </w:r>
+      <w:r>
+        <w:rPr>
+          <w:rtl w:val="0"/>
+        </w:rPr>
+        <w:t xml:space="preserve">: Reduced to 2-3 clear options per category:</w:t>
+        <w:br w:type="textWrapping"/>
+        <w:t xml:space="preserve">python</w:t>
+      </w:r>
+    </w:p>
+    <w:p>
+      <w:pPr>
+        <w:rPr/>
+      </w:pPr>
+      <w:r>
+        <w:rPr>
+          <w:rtl w:val="0"/>
+        </w:rPr>
+        <w:t xml:space="preserve">ram_options = [8, 16]  # Only 2 distinct options</w:t>
+      </w:r>
+    </w:p>
+    <w:p>
+      <w:pPr>
+        <w:rPr/>
+      </w:pPr>
+      <w:r>
+        <w:rPr>
+          <w:rtl w:val="0"/>
+        </w:rPr>
+        <w:t xml:space="preserve">storage_options = [256, 512]  # Only 2 distinct options</w:t>
+      </w:r>
+    </w:p>
+    <w:p>
+      <w:pPr>
+        <w:spacing w:after="240" w:before="240" w:lineRule="auto"/>
+        <w:rPr/>
+      </w:pPr>
+      <w:r>
+        <w:rPr>
+          <w:b w:val="1"/>
+          <w:rtl w:val="0"/>
+        </w:rPr>
+        <w:t xml:space="preserve">Linear Pricing Formulas</w:t>
+      </w:r>
+      <w:r>
+        <w:rPr>
+          <w:rtl w:val="0"/>
+        </w:rPr>
+        <w:t xml:space="preserve">: Implemented clear, linear relationships:</w:t>
+      </w:r>
+    </w:p>
+    <w:p>
+      <w:pPr>
+        <w:rPr/>
+      </w:pPr>
+      <w:r>
+        <w:rPr>
+          <w:b w:val="1"/>
+          <w:rtl w:val="0"/>
+        </w:rPr>
+        <w:t xml:space="preserve">Minimal Variation</w:t>
+      </w:r>
+      <w:r>
+        <w:rPr>
+          <w:rtl w:val="0"/>
+        </w:rPr>
+        <w:t xml:space="preserve">: Reduced random variation to ±2% for clearer patterns</w:t>
+      </w:r>
+    </w:p>
+    <w:p>
+      <w:pPr>
+        <w:rPr/>
+      </w:pPr>
+      <w:r>
+        <w:rPr>
+          <w:rtl w:val="0"/>
+        </w:rPr>
+      </w:r>
+    </w:p>
+    <w:p>
+      <w:pPr>
+        <w:pStyle w:val="Heading3"/>
+        <w:keepNext w:val="0"/>
+        <w:keepLines w:val="0"/>
+        <w:spacing w:before="280" w:lineRule="auto"/>
+        <w:rPr>
+          <w:b w:val="1"/>
+          <w:color w:val="000000"/>
+          <w:sz w:val="26"/>
+          <w:szCs w:val="26"/>
+        </w:rPr>
+      </w:pPr>
+      <w:bookmarkStart w:colFirst="0" w:colLast="0" w:name="_o6hymvfgu0xj" w:id="4"/>
+      <w:bookmarkEnd w:id="4"/>
+      <w:r>
+        <w:rPr>
+          <w:b w:val="1"/>
+          <w:color w:val="000000"/>
+          <w:sz w:val="26"/>
+          <w:szCs w:val="26"/>
+          <w:rtl w:val="0"/>
+        </w:rPr>
+        <w:t xml:space="preserve">● CUDA vs CPU Compatibility Issues</w:t>
+      </w:r>
+    </w:p>
+    <w:p>
+      <w:pPr>
+        <w:spacing w:after="240" w:before="240" w:lineRule="auto"/>
+        <w:rPr/>
+      </w:pPr>
+      <w:r>
+        <w:rPr>
+          <w:b w:val="1"/>
+          <w:rtl w:val="0"/>
+        </w:rPr>
+        <w:t xml:space="preserve">Problem</w:t>
+      </w:r>
+      <w:r>
+        <w:rPr>
+          <w:rtl w:val="0"/>
+        </w:rPr>
+        <w:t xml:space="preserve">: The system threw warnings about "8-bit optimizer not available" when running on CPU, and mixed precision issues.</w:t>
+      </w:r>
+    </w:p>
+    <w:p>
+      <w:pPr>
+        <w:spacing w:after="240" w:before="240" w:lineRule="auto"/>
+        <w:rPr/>
+      </w:pPr>
+      <w:r>
+        <w:rPr>
+          <w:b w:val="1"/>
+          <w:rtl w:val="0"/>
+        </w:rPr>
+        <w:t xml:space="preserve">Root Cause</w:t>
+      </w:r>
+      <w:r>
+        <w:rPr>
+          <w:rtl w:val="0"/>
+        </w:rPr>
+        <w:t xml:space="preserve">: The training configuration assumed CUDA availability with specific optimizations that weren't CPU-compatible.</w:t>
       </w:r>
     </w:p>
     <w:p>
@@ -148,47 +554,43 @@
           <w:b w:val="1"/>
           <w:rtl w:val="0"/>
         </w:rPr>
-        <w:t xml:space="preserve">Unified Prompt Format</w:t>
-      </w:r>
-      <w:r>
-        <w:rPr>
-          <w:rtl w:val="0"/>
-        </w:rPr>
-        <w:t xml:space="preserve">: Standardized on clear instruction format:</w:t>
+        <w:t xml:space="preserve">Conditional Configuration</w:t>
+      </w:r>
+      <w:r>
+        <w:rPr>
+          <w:rtl w:val="0"/>
+        </w:rPr>
+        <w:t xml:space="preserve">: Implemented device-aware settings:</w:t>
         <w:br w:type="textWrapping"/>
-        <w:t xml:space="preserve">text</w:t>
-      </w:r>
-    </w:p>
-    <w:p>
-      <w:pPr>
-        <w:rPr/>
-      </w:pPr>
-      <w:r>
-        <w:rPr>
-          <w:b w:val="1"/>
-          <w:rtl w:val="0"/>
-        </w:rPr>
-        <w:t xml:space="preserve">Consistent Tokenization</w:t>
-      </w:r>
-      <w:r>
-        <w:rPr>
-          <w:rtl w:val="0"/>
-        </w:rPr>
-        <w:t xml:space="preserve">: Ensured same tokenization parameters (</w:t>
-      </w:r>
-      <w:r>
-        <w:rPr>
-          <w:rFonts w:ascii="Roboto Mono" w:cs="Roboto Mono" w:eastAsia="Roboto Mono" w:hAnsi="Roboto Mono"/>
-          <w:color w:val="188038"/>
-          <w:rtl w:val="0"/>
-        </w:rPr>
-        <w:t xml:space="preserve">max_length=256</w:t>
-      </w:r>
-      <w:r>
-        <w:rPr>
-          <w:rtl w:val="0"/>
-        </w:rPr>
-        <w:t xml:space="preserve">, same padding) across both phases</w:t>
+        <w:t xml:space="preserve">python</w:t>
+      </w:r>
+    </w:p>
+    <w:p>
+      <w:pPr>
+        <w:rPr/>
+      </w:pPr>
+      <w:r>
+        <w:rPr>
+          <w:b w:val="1"/>
+          <w:rtl w:val="0"/>
+        </w:rPr>
+        <w:t xml:space="preserve">Fallback Optimizers</w:t>
+      </w:r>
+      <w:r>
+        <w:rPr>
+          <w:rtl w:val="0"/>
+        </w:rPr>
+        <w:t xml:space="preserve">: Used standard AdamW instead of 8-bit optimizers for CPU compatibility</w:t>
+      </w:r>
+    </w:p>
+    <w:p>
+      <w:pPr>
+        <w:rPr/>
+      </w:pPr>
+      <w:r>
+        <w:rPr>
+          <w:rtl w:val="0"/>
+        </w:rPr>
       </w:r>
     </w:p>
     <w:p>
@@ -214,8 +616,8 @@
           <w:szCs w:val="26"/>
         </w:rPr>
       </w:pPr>
-      <w:bookmarkStart w:colFirst="0" w:colLast="0" w:name="_o6dzkl1rj7te" w:id="3"/>
-      <w:bookmarkEnd w:id="3"/>
+      <w:bookmarkStart w:colFirst="0" w:colLast="0" w:name="_z6vvgkp09uqp" w:id="5"/>
+      <w:bookmarkEnd w:id="5"/>
       <w:r>
         <w:rPr>
           <w:b w:val="1"/>
@@ -224,7 +626,7 @@
           <w:szCs w:val="26"/>
           <w:rtl w:val="0"/>
         </w:rPr>
-        <w:t xml:space="preserve">● Poor Model Performance with Limited Data</w:t>
+        <w:t xml:space="preserve">● Slow Training on Consumer Hardware</w:t>
       </w:r>
     </w:p>
     <w:p>
@@ -243,7 +645,420 @@
         <w:rPr>
           <w:rtl w:val="0"/>
         </w:rPr>
-        <w:t xml:space="preserve">: With only 100 training samples, the model failed to learn meaningful price-feature relationships.</w:t>
+        <w:t xml:space="preserve">: Training took excessively long on CPU and consumed high memory, making iteration cycles slow.</w:t>
+      </w:r>
+    </w:p>
+    <w:p>
+      <w:pPr>
+        <w:spacing w:after="240" w:before="240" w:lineRule="auto"/>
+        <w:rPr/>
+      </w:pPr>
+      <w:r>
+        <w:rPr>
+          <w:b w:val="1"/>
+          <w:rtl w:val="0"/>
+        </w:rPr>
+        <w:t xml:space="preserve">Root Cause</w:t>
+      </w:r>
+      <w:r>
+        <w:rPr>
+          <w:rtl w:val="0"/>
+        </w:rPr>
+        <w:t xml:space="preserve">: Using full sequence lengths and large batch sizes unsuitable for CPU training.</w:t>
+      </w:r>
+    </w:p>
+    <w:p>
+      <w:pPr>
+        <w:spacing w:after="240" w:before="240" w:lineRule="auto"/>
+        <w:rPr/>
+      </w:pPr>
+      <w:r>
+        <w:rPr>
+          <w:b w:val="1"/>
+          <w:rtl w:val="0"/>
+        </w:rPr>
+        <w:t xml:space="preserve">Solution</w:t>
+      </w:r>
+      <w:r>
+        <w:rPr>
+          <w:rtl w:val="0"/>
+        </w:rPr>
+        <w:t xml:space="preserve">:</w:t>
+      </w:r>
+    </w:p>
+    <w:p>
+      <w:pPr>
+        <w:numPr>
+          <w:ilvl w:val="0"/>
+          <w:numId w:val="9"/>
+        </w:numPr>
+        <w:spacing w:after="240" w:before="240" w:lineRule="auto"/>
+        <w:ind w:left="720" w:hanging="360"/>
+      </w:pPr>
+      <w:r>
+        <w:rPr>
+          <w:b w:val="1"/>
+          <w:rtl w:val="0"/>
+        </w:rPr>
+        <w:t xml:space="preserve">Optimized Training Parameters</w:t>
+      </w:r>
+      <w:r>
+        <w:rPr>
+          <w:rtl w:val="0"/>
+        </w:rPr>
+        <w:t xml:space="preserve">:</w:t>
+        <w:br w:type="textWrapping"/>
+      </w:r>
+    </w:p>
+    <w:p>
+      <w:pPr>
+        <w:rPr/>
+      </w:pPr>
+      <w:r>
+        <w:rPr>
+          <w:rtl w:val="0"/>
+        </w:rPr>
+        <w:t xml:space="preserve">max_length=256  # Reduced sequence length</w:t>
+      </w:r>
+    </w:p>
+    <w:p>
+      <w:pPr>
+        <w:rPr/>
+      </w:pPr>
+      <w:r>
+        <w:rPr>
+          <w:rtl w:val="0"/>
+        </w:rPr>
+        <w:t xml:space="preserve">per_device_batch_size=2  # Smaller batches for CPU</w:t>
+      </w:r>
+    </w:p>
+    <w:p>
+      <w:pPr>
+        <w:rPr/>
+      </w:pPr>
+      <w:r>
+        <w:rPr>
+          <w:rtl w:val="0"/>
+        </w:rPr>
+        <w:t xml:space="preserve">gradient_accumulation_steps=1  # No accumulation for speed</w:t>
+      </w:r>
+    </w:p>
+    <w:p>
+      <w:pPr>
+        <w:rPr/>
+      </w:pPr>
+      <w:r>
+        <w:rPr>
+          <w:rtl w:val="0"/>
+        </w:rPr>
+        <w:t xml:space="preserve">num_train_epochs=10  # Fewer epochs for small dataset</w:t>
+      </w:r>
+    </w:p>
+    <w:p>
+      <w:pPr>
+        <w:rPr/>
+      </w:pPr>
+      <w:r>
+        <w:rPr>
+          <w:b w:val="1"/>
+          <w:rtl w:val="0"/>
+        </w:rPr>
+        <w:t xml:space="preserve">Disabled Expensive Features</w:t>
+      </w:r>
+      <w:r>
+        <w:rPr>
+          <w:rtl w:val="0"/>
+        </w:rPr>
+        <w:t xml:space="preserve">: Turned off gradient checkpointing and reduced logging frequency</w:t>
+      </w:r>
+    </w:p>
+    <w:p>
+      <w:pPr>
+        <w:rPr/>
+      </w:pPr>
+      <w:r>
+        <w:rPr>
+          <w:rtl w:val="0"/>
+        </w:rPr>
+      </w:r>
+    </w:p>
+    <w:p>
+      <w:pPr>
+        <w:pStyle w:val="Heading3"/>
+        <w:keepNext w:val="0"/>
+        <w:keepLines w:val="0"/>
+        <w:spacing w:before="280" w:lineRule="auto"/>
+        <w:rPr>
+          <w:b w:val="1"/>
+          <w:color w:val="000000"/>
+          <w:sz w:val="26"/>
+          <w:szCs w:val="26"/>
+        </w:rPr>
+      </w:pPr>
+      <w:bookmarkStart w:colFirst="0" w:colLast="0" w:name="_xrl78suc43b" w:id="6"/>
+      <w:bookmarkEnd w:id="6"/>
+      <w:r>
+        <w:rPr>
+          <w:b w:val="1"/>
+          <w:color w:val="000000"/>
+          <w:sz w:val="26"/>
+          <w:szCs w:val="26"/>
+          <w:rtl w:val="0"/>
+        </w:rPr>
+        <w:t xml:space="preserve">● Unrealistic Price Distributions</w:t>
+      </w:r>
+    </w:p>
+    <w:p>
+      <w:pPr>
+        <w:spacing w:after="240" w:before="240" w:lineRule="auto"/>
+        <w:rPr/>
+      </w:pPr>
+      <w:r>
+        <w:rPr>
+          <w:b w:val="1"/>
+          <w:rtl w:val="0"/>
+        </w:rPr>
+        <w:t xml:space="preserve">Problem</w:t>
+      </w:r>
+      <w:r>
+        <w:rPr>
+          <w:rtl w:val="0"/>
+        </w:rPr>
+        <w:t xml:space="preserve">: Generated prices didn't follow realistic market distributions, confusing the model's learning.</w:t>
+      </w:r>
+    </w:p>
+    <w:p>
+      <w:pPr>
+        <w:spacing w:after="240" w:before="240" w:lineRule="auto"/>
+        <w:rPr/>
+      </w:pPr>
+      <w:r>
+        <w:rPr>
+          <w:b w:val="1"/>
+          <w:rtl w:val="0"/>
+        </w:rPr>
+        <w:t xml:space="preserve">Root Cause</w:t>
+      </w:r>
+      <w:r>
+        <w:rPr>
+          <w:rtl w:val="0"/>
+        </w:rPr>
+        <w:t xml:space="preserve">: Synthetic data generation created uniformly distributed prices without considering real-world price clustering.</w:t>
+      </w:r>
+    </w:p>
+    <w:p>
+      <w:pPr>
+        <w:spacing w:after="240" w:before="240" w:lineRule="auto"/>
+        <w:rPr/>
+      </w:pPr>
+      <w:r>
+        <w:rPr>
+          <w:b w:val="1"/>
+          <w:rtl w:val="0"/>
+        </w:rPr>
+        <w:t xml:space="preserve">Solution</w:t>
+      </w:r>
+      <w:r>
+        <w:rPr>
+          <w:rtl w:val="0"/>
+        </w:rPr>
+        <w:t xml:space="preserve">:</w:t>
+      </w:r>
+    </w:p>
+    <w:p>
+      <w:pPr>
+        <w:numPr>
+          <w:ilvl w:val="0"/>
+          <w:numId w:val="1"/>
+        </w:numPr>
+        <w:spacing w:after="0" w:afterAutospacing="0" w:before="240" w:lineRule="auto"/>
+        <w:ind w:left="720" w:hanging="360"/>
+      </w:pPr>
+      <w:r>
+        <w:rPr>
+          <w:b w:val="1"/>
+          <w:rtl w:val="0"/>
+        </w:rPr>
+        <w:t xml:space="preserve">Market-Realistic Pricing</w:t>
+      </w:r>
+      <w:r>
+        <w:rPr>
+          <w:rtl w:val="0"/>
+        </w:rPr>
+        <w:t xml:space="preserve">: Implemented tiered pricing:</w:t>
+      </w:r>
+    </w:p>
+    <w:p>
+      <w:pPr>
+        <w:numPr>
+          <w:ilvl w:val="1"/>
+          <w:numId w:val="1"/>
+        </w:numPr>
+        <w:spacing w:after="0" w:afterAutospacing="0" w:before="0" w:beforeAutospacing="0" w:lineRule="auto"/>
+        <w:ind w:left="1440" w:hanging="360"/>
+      </w:pPr>
+      <w:r>
+        <w:rPr>
+          <w:rtl w:val="0"/>
+        </w:rPr>
+        <w:t xml:space="preserve">Entry-level: $400-600 (basic specs)</w:t>
+      </w:r>
+    </w:p>
+    <w:p>
+      <w:pPr>
+        <w:numPr>
+          <w:ilvl w:val="1"/>
+          <w:numId w:val="1"/>
+        </w:numPr>
+        <w:spacing w:after="0" w:afterAutospacing="0" w:before="0" w:beforeAutospacing="0" w:lineRule="auto"/>
+        <w:ind w:left="1440" w:hanging="360"/>
+      </w:pPr>
+      <w:r>
+        <w:rPr>
+          <w:rtl w:val="0"/>
+        </w:rPr>
+        <w:t xml:space="preserve">Mid-range: $600-900 (balanced specs)</w:t>
+      </w:r>
+    </w:p>
+    <w:p>
+      <w:pPr>
+        <w:numPr>
+          <w:ilvl w:val="1"/>
+          <w:numId w:val="1"/>
+        </w:numPr>
+        <w:spacing w:after="0" w:afterAutospacing="0" w:before="0" w:beforeAutospacing="0" w:lineRule="auto"/>
+        <w:ind w:left="1440" w:hanging="360"/>
+      </w:pPr>
+      <w:r>
+        <w:rPr>
+          <w:rtl w:val="0"/>
+        </w:rPr>
+        <w:t xml:space="preserve">Premium: $900-1200 (high-end specs)</w:t>
+      </w:r>
+    </w:p>
+    <w:p>
+      <w:pPr>
+        <w:numPr>
+          <w:ilvl w:val="0"/>
+          <w:numId w:val="1"/>
+        </w:numPr>
+        <w:spacing w:after="240" w:before="0" w:beforeAutospacing="0" w:lineRule="auto"/>
+        <w:ind w:left="720" w:hanging="360"/>
+      </w:pPr>
+      <w:r>
+        <w:rPr>
+          <w:b w:val="1"/>
+          <w:rtl w:val="0"/>
+        </w:rPr>
+        <w:t xml:space="preserve">Clear Upgrade Pricing</w:t>
+      </w:r>
+      <w:r>
+        <w:rPr>
+          <w:rtl w:val="0"/>
+        </w:rPr>
+        <w:t xml:space="preserve">: Established consistent upgrade costs ($50 per RAM tier, etc.)</w:t>
+      </w:r>
+    </w:p>
+    <w:p>
+      <w:pPr>
+        <w:rPr/>
+      </w:pPr>
+      <w:r>
+        <w:br w:type="page"/>
+      </w:r>
+      <w:r>
+        <w:rPr>
+          <w:rtl w:val="0"/>
+        </w:rPr>
+      </w:r>
+    </w:p>
+    <w:p>
+      <w:pPr>
+        <w:rPr/>
+      </w:pPr>
+      <w:r>
+        <w:rPr>
+          <w:rtl w:val="0"/>
+        </w:rPr>
+      </w:r>
+    </w:p>
+    <w:p>
+      <w:pPr>
+        <w:pStyle w:val="Heading2"/>
+        <w:keepNext w:val="0"/>
+        <w:keepLines w:val="0"/>
+        <w:spacing w:after="80" w:lineRule="auto"/>
+        <w:rPr>
+          <w:b w:val="1"/>
+          <w:sz w:val="34"/>
+          <w:szCs w:val="34"/>
+        </w:rPr>
+      </w:pPr>
+      <w:bookmarkStart w:colFirst="0" w:colLast="0" w:name="_cdh2azdw38qe" w:id="7"/>
+      <w:bookmarkEnd w:id="7"/>
+      <w:r>
+        <w:rPr>
+          <w:b w:val="1"/>
+          <w:sz w:val="34"/>
+          <w:szCs w:val="34"/>
+          <w:rtl w:val="0"/>
+        </w:rPr>
+        <w:t xml:space="preserve">2. Key Lessons Learned</w:t>
+      </w:r>
+    </w:p>
+    <w:p>
+      <w:pPr>
+        <w:rPr/>
+      </w:pPr>
+      <w:r>
+        <w:rPr>
+          <w:rtl w:val="0"/>
+        </w:rPr>
+      </w:r>
+    </w:p>
+    <w:p>
+      <w:pPr>
+        <w:pStyle w:val="Heading3"/>
+        <w:keepNext w:val="0"/>
+        <w:keepLines w:val="0"/>
+        <w:spacing w:before="280" w:lineRule="auto"/>
+        <w:rPr>
+          <w:b w:val="1"/>
+          <w:color w:val="000000"/>
+          <w:sz w:val="26"/>
+          <w:szCs w:val="26"/>
+        </w:rPr>
+      </w:pPr>
+      <w:bookmarkStart w:colFirst="0" w:colLast="0" w:name="_jln8j3uzpbuo" w:id="8"/>
+      <w:bookmarkEnd w:id="8"/>
+      <w:r>
+        <w:rPr>
+          <w:b w:val="1"/>
+          <w:color w:val="000000"/>
+          <w:sz w:val="26"/>
+          <w:szCs w:val="26"/>
+          <w:rtl w:val="0"/>
+        </w:rPr>
+        <w:t xml:space="preserve">● CPU vs GPU Training Time Disparity</w:t>
+      </w:r>
+    </w:p>
+    <w:p>
+      <w:pPr>
+        <w:spacing w:after="240" w:before="240" w:lineRule="auto"/>
+        <w:rPr/>
+      </w:pPr>
+      <w:r>
+        <w:rPr>
+          <w:b w:val="1"/>
+          <w:rtl w:val="0"/>
+        </w:rPr>
+        <w:t xml:space="preserve">Problem</w:t>
+      </w:r>
+      <w:r>
+        <w:rPr>
+          <w:rtl w:val="0"/>
+        </w:rPr>
+        <w:t xml:space="preserve">: Training times on CPU were prohibitively long for iterative development, significantly slowing down the model improvement cycle.</w:t>
       </w:r>
     </w:p>
     <w:p>
@@ -276,16 +1091,9 @@
       </w:pPr>
       <w:r>
         <w:rPr>
-          <w:b w:val="1"/>
-          <w:rtl w:val="0"/>
-        </w:rPr>
-        <w:t xml:space="preserve">Too Many Feature Variations</w:t>
-      </w:r>
-      <w:r>
-        <w:rPr>
-          <w:rtl w:val="0"/>
-        </w:rPr>
-        <w:t xml:space="preserve">: RAM options from 2GB-16GB, storage from 32GB-1024GB created too many combinations</w:t>
+          <w:rtl w:val="0"/>
+        </w:rPr>
+        <w:t xml:space="preserve">CPU processing involves sequential computation vs GPU parallel processing</w:t>
       </w:r>
     </w:p>
     <w:p>
@@ -299,16 +1107,9 @@
       </w:pPr>
       <w:r>
         <w:rPr>
-          <w:b w:val="1"/>
-          <w:rtl w:val="0"/>
-        </w:rPr>
-        <w:t xml:space="preserve">Unclear Pricing Logic</w:t>
-      </w:r>
-      <w:r>
-        <w:rPr>
-          <w:rtl w:val="0"/>
-        </w:rPr>
-        <w:t xml:space="preserve">: Complex, non-linear pricing formulas confused the model</w:t>
+          <w:rtl w:val="0"/>
+        </w:rPr>
+        <w:t xml:space="preserve">Lack of CUDA cores for matrix operations optimization</w:t>
       </w:r>
     </w:p>
     <w:p>
@@ -322,16 +1123,9 @@
       </w:pPr>
       <w:r>
         <w:rPr>
-          <w:b w:val="1"/>
-          <w:rtl w:val="0"/>
-        </w:rPr>
-        <w:t xml:space="preserve">Excessive Random Variation</w:t>
-      </w:r>
-      <w:r>
-        <w:rPr>
-          <w:rtl w:val="0"/>
-        </w:rPr>
-        <w:t xml:space="preserve">: ±5% price variation introduced noise</w:t>
+          <w:rtl w:val="0"/>
+        </w:rPr>
+        <w:t xml:space="preserve">Limited batch sizes on CPU due to memory constraints</w:t>
       </w:r>
     </w:p>
     <w:p>
@@ -344,97 +1138,101 @@
           <w:b w:val="1"/>
           <w:rtl w:val="0"/>
         </w:rPr>
-        <w:t xml:space="preserve">Solution</w:t>
-      </w:r>
-      <w:r>
-        <w:rPr>
-          <w:rtl w:val="0"/>
-        </w:rPr>
-        <w:t xml:space="preserve">:</w:t>
-      </w:r>
-    </w:p>
-    <w:p>
-      <w:pPr>
-        <w:numPr>
-          <w:ilvl w:val="0"/>
-          <w:numId w:val="2"/>
-        </w:numPr>
-        <w:spacing w:after="240" w:before="240" w:lineRule="auto"/>
-        <w:ind w:left="720" w:hanging="360"/>
-      </w:pPr>
-      <w:r>
-        <w:rPr>
-          <w:b w:val="1"/>
-          <w:rtl w:val="0"/>
-        </w:rPr>
-        <w:t xml:space="preserve">Focused Feature Set</w:t>
-      </w:r>
-      <w:r>
-        <w:rPr>
-          <w:rtl w:val="0"/>
-        </w:rPr>
-        <w:t xml:space="preserve">: Reduced to 2-3 clear options per category:</w:t>
-        <w:br w:type="textWrapping"/>
-        <w:t xml:space="preserve">python</w:t>
-      </w:r>
-    </w:p>
-    <w:p>
-      <w:pPr>
-        <w:rPr/>
-      </w:pPr>
-      <w:r>
-        <w:rPr>
-          <w:rtl w:val="0"/>
-        </w:rPr>
-        <w:t xml:space="preserve">ram_options = [8, 16]  # Only 2 distinct options</w:t>
-      </w:r>
-    </w:p>
-    <w:p>
-      <w:pPr>
-        <w:rPr/>
-      </w:pPr>
-      <w:r>
-        <w:rPr>
-          <w:rtl w:val="0"/>
-        </w:rPr>
-        <w:t xml:space="preserve">storage_options = [256, 512]  # Only 2 distinct options</w:t>
-      </w:r>
-    </w:p>
-    <w:p>
-      <w:pPr>
-        <w:spacing w:after="240" w:before="240" w:lineRule="auto"/>
-        <w:rPr/>
-      </w:pPr>
-      <w:r>
-        <w:rPr>
-          <w:b w:val="1"/>
-          <w:rtl w:val="0"/>
-        </w:rPr>
-        <w:t xml:space="preserve">Linear Pricing Formulas</w:t>
-      </w:r>
-      <w:r>
-        <w:rPr>
-          <w:rtl w:val="0"/>
-        </w:rPr>
-        <w:t xml:space="preserve">: Implemented clear, linear relationships:</w:t>
-      </w:r>
-    </w:p>
-    <w:p>
-      <w:pPr>
-        <w:rPr/>
-      </w:pPr>
-      <w:r>
-        <w:rPr>
-          <w:b w:val="1"/>
-          <w:rtl w:val="0"/>
-        </w:rPr>
-        <w:t xml:space="preserve">Minimal Variation</w:t>
-      </w:r>
-      <w:r>
-        <w:rPr>
-          <w:rtl w:val="0"/>
-        </w:rPr>
-        <w:t xml:space="preserve">: Reduced random variation to ±2% for clearer patterns</w:t>
+        <w:t xml:space="preserve">Solution &amp; Learning</w:t>
+      </w:r>
+      <w:r>
+        <w:rPr>
+          <w:rtl w:val="0"/>
+        </w:rPr>
+        <w:t xml:space="preserve">: We established clear hardware-specific training strategies and time expectations:</w:t>
+      </w:r>
+    </w:p>
+    <w:p>
+      <w:pPr>
+        <w:rPr/>
+      </w:pPr>
+      <w:r>
+        <w:rPr>
+          <w:rtl w:val="0"/>
+        </w:rPr>
+        <w:t xml:space="preserve">| Dataset Size | CPU Time  | GPU Time  |</w:t>
+      </w:r>
+    </w:p>
+    <w:p>
+      <w:pPr>
+        <w:rPr/>
+      </w:pPr>
+      <w:r>
+        <w:rPr>
+          <w:rtl w:val="0"/>
+        </w:rPr>
+        <w:t xml:space="preserve">|--------------|-----------|-----------|</w:t>
+      </w:r>
+    </w:p>
+    <w:p>
+      <w:pPr>
+        <w:rPr/>
+      </w:pPr>
+      <w:r>
+        <w:rPr>
+          <w:rtl w:val="0"/>
+        </w:rPr>
+        <w:t xml:space="preserve">| 100 samples  | 15-25 min | 2-4 min   |</w:t>
+      </w:r>
+    </w:p>
+    <w:p>
+      <w:pPr>
+        <w:rPr/>
+      </w:pPr>
+      <w:r>
+        <w:rPr>
+          <w:rtl w:val="0"/>
+        </w:rPr>
+        <w:t xml:space="preserve">| 300 samples  | 45-75 min | 6-10 min  |</w:t>
+      </w:r>
+    </w:p>
+    <w:p>
+      <w:pPr>
+        <w:rPr/>
+      </w:pPr>
+      <w:r>
+        <w:rPr>
+          <w:rtl w:val="0"/>
+        </w:rPr>
+        <w:t xml:space="preserve">| 500 samples  | 1.5-2.5h  | 10-15 min |</w:t>
+      </w:r>
+    </w:p>
+    <w:p>
+      <w:pPr>
+        <w:rPr/>
+      </w:pPr>
+      <w:r>
+        <w:rPr>
+          <w:rtl w:val="0"/>
+        </w:rPr>
+        <w:t xml:space="preserve">| 1,000 samples| 3-5h      | 15-25 min |</w:t>
+      </w:r>
+    </w:p>
+    <w:p>
+      <w:pPr>
+        <w:rPr/>
+      </w:pPr>
+      <w:r>
+        <w:rPr>
+          <w:rtl w:val="0"/>
+        </w:rPr>
+        <w:t xml:space="preserve">| 2,000 samples| 6-10h     | 25-40 min |</w:t>
+      </w:r>
+    </w:p>
+    <w:p>
+      <w:pPr>
+        <w:rPr/>
+      </w:pPr>
+      <w:r>
+        <w:rPr>
+          <w:rtl w:val="0"/>
+        </w:rPr>
+        <w:t xml:space="preserve">| 5,000 samples| 15-25h    | 1-1.5h    |</w:t>
       </w:r>
     </w:p>
     <w:p>
@@ -460,8 +1258,8 @@
           <w:szCs w:val="26"/>
         </w:rPr>
       </w:pPr>
-      <w:bookmarkStart w:colFirst="0" w:colLast="0" w:name="_o6hymvfgu0xj" w:id="4"/>
-      <w:bookmarkEnd w:id="4"/>
+      <w:bookmarkStart w:colFirst="0" w:colLast="0" w:name="_407wp78gn7bc" w:id="9"/>
+      <w:bookmarkEnd w:id="9"/>
       <w:r>
         <w:rPr>
           <w:b w:val="1"/>
@@ -470,73 +1268,42 @@
           <w:szCs w:val="26"/>
           <w:rtl w:val="0"/>
         </w:rPr>
-        <w:t xml:space="preserve">● CUDA vs CPU Compatibility Issues</w:t>
-      </w:r>
-    </w:p>
-    <w:p>
-      <w:pPr>
-        <w:spacing w:after="240" w:before="240" w:lineRule="auto"/>
-        <w:rPr/>
-      </w:pPr>
-      <w:r>
-        <w:rPr>
-          <w:b w:val="1"/>
-          <w:rtl w:val="0"/>
-        </w:rPr>
-        <w:t xml:space="preserve">Problem</w:t>
-      </w:r>
-      <w:r>
-        <w:rPr>
-          <w:rtl w:val="0"/>
-        </w:rPr>
-        <w:t xml:space="preserve">: The system threw warnings about "8-bit optimizer not available" when running on CPU, and mixed precision issues.</w:t>
-      </w:r>
-    </w:p>
-    <w:p>
-      <w:pPr>
-        <w:spacing w:after="240" w:before="240" w:lineRule="auto"/>
-        <w:rPr/>
-      </w:pPr>
-      <w:r>
-        <w:rPr>
-          <w:b w:val="1"/>
-          <w:rtl w:val="0"/>
-        </w:rPr>
-        <w:t xml:space="preserve">Root Cause</w:t>
-      </w:r>
-      <w:r>
-        <w:rPr>
-          <w:rtl w:val="0"/>
-        </w:rPr>
-        <w:t xml:space="preserve">: The training configuration assumed CUDA availability with specific optimizations that weren't CPU-compatible.</w:t>
-      </w:r>
-    </w:p>
-    <w:p>
-      <w:pPr>
-        <w:spacing w:after="240" w:before="240" w:lineRule="auto"/>
-        <w:rPr/>
-      </w:pPr>
-      <w:r>
-        <w:rPr>
-          <w:b w:val="1"/>
-          <w:rtl w:val="0"/>
-        </w:rPr>
-        <w:t xml:space="preserve">Solution</w:t>
-      </w:r>
-      <w:r>
-        <w:rPr>
-          <w:rtl w:val="0"/>
-        </w:rPr>
-        <w:t xml:space="preserve">:</w:t>
+        <w:t xml:space="preserve">Memory Requirements by Scale</w:t>
+      </w:r>
+    </w:p>
+    <w:p>
+      <w:pPr>
+        <w:pStyle w:val="Heading4"/>
+        <w:keepNext w:val="0"/>
+        <w:keepLines w:val="0"/>
+        <w:spacing w:after="40" w:before="240" w:lineRule="auto"/>
+        <w:rPr>
+          <w:b w:val="1"/>
+          <w:color w:val="000000"/>
+          <w:sz w:val="22"/>
+          <w:szCs w:val="22"/>
+        </w:rPr>
+      </w:pPr>
+      <w:bookmarkStart w:colFirst="0" w:colLast="0" w:name="_g3e4g59e7g29" w:id="10"/>
+      <w:bookmarkEnd w:id="10"/>
+      <w:r>
+        <w:rPr>
+          <w:b w:val="1"/>
+          <w:color w:val="000000"/>
+          <w:sz w:val="22"/>
+          <w:szCs w:val="22"/>
+          <w:rtl w:val="0"/>
+        </w:rPr>
+        <w:t xml:space="preserve">CPU Memory Profile</w:t>
       </w:r>
     </w:p>
     <w:p>
       <w:pPr>
         <w:numPr>
           <w:ilvl w:val="0"/>
-          <w:numId w:val="4"/>
+          <w:numId w:val="8"/>
         </w:numPr>
-        <w:spacing w:after="240" w:before="240" w:lineRule="auto"/>
+        <w:spacing w:after="0" w:afterAutospacing="0" w:before="240" w:lineRule="auto"/>
         <w:ind w:left="720" w:hanging="360"/>
       </w:pPr>
       <w:r>
@@ -544,43 +1311,177 @@
           <w:b w:val="1"/>
           <w:rtl w:val="0"/>
         </w:rPr>
-        <w:t xml:space="preserve">Conditional Configuration</w:t>
-      </w:r>
-      <w:r>
-        <w:rPr>
-          <w:rtl w:val="0"/>
-        </w:rPr>
-        <w:t xml:space="preserve">: Implemented device-aware settings:</w:t>
-        <w:br w:type="textWrapping"/>
-        <w:t xml:space="preserve">python</w:t>
-      </w:r>
-    </w:p>
-    <w:p>
-      <w:pPr>
-        <w:rPr/>
-      </w:pPr>
-      <w:r>
-        <w:rPr>
-          <w:b w:val="1"/>
-          <w:rtl w:val="0"/>
-        </w:rPr>
-        <w:t xml:space="preserve">Fallback Optimizers</w:t>
-      </w:r>
-      <w:r>
-        <w:rPr>
-          <w:rtl w:val="0"/>
-        </w:rPr>
-        <w:t xml:space="preserve">: Used standard AdamW instead of 8-bit optimizers for CPU compatibility</w:t>
-      </w:r>
-    </w:p>
-    <w:p>
-      <w:pPr>
-        <w:rPr/>
-      </w:pPr>
-      <w:r>
-        <w:rPr>
-          <w:rtl w:val="0"/>
-        </w:rPr>
+        <w:t xml:space="preserve">100 samples</w:t>
+      </w:r>
+      <w:r>
+        <w:rPr>
+          <w:rtl w:val="0"/>
+        </w:rPr>
+        <w:t xml:space="preserve">: 4-6GB RAM (Most computers)</w:t>
+      </w:r>
+    </w:p>
+    <w:p>
+      <w:pPr>
+        <w:numPr>
+          <w:ilvl w:val="0"/>
+          <w:numId w:val="8"/>
+        </w:numPr>
+        <w:spacing w:after="0" w:afterAutospacing="0" w:before="0" w:beforeAutospacing="0" w:lineRule="auto"/>
+        <w:ind w:left="720" w:hanging="360"/>
+      </w:pPr>
+      <w:r>
+        <w:rPr>
+          <w:b w:val="1"/>
+          <w:rtl w:val="0"/>
+        </w:rPr>
+        <w:t xml:space="preserve">500 samples</w:t>
+      </w:r>
+      <w:r>
+        <w:rPr>
+          <w:rtl w:val="0"/>
+        </w:rPr>
+        <w:t xml:space="preserve">: 6-8GB RAM (Standard development)</w:t>
+      </w:r>
+    </w:p>
+    <w:p>
+      <w:pPr>
+        <w:numPr>
+          <w:ilvl w:val="0"/>
+          <w:numId w:val="8"/>
+        </w:numPr>
+        <w:spacing w:after="0" w:afterAutospacing="0" w:before="0" w:beforeAutospacing="0" w:lineRule="auto"/>
+        <w:ind w:left="720" w:hanging="360"/>
+      </w:pPr>
+      <w:r>
+        <w:rPr>
+          <w:b w:val="1"/>
+          <w:rtl w:val="0"/>
+        </w:rPr>
+        <w:t xml:space="preserve">1,000 samples</w:t>
+      </w:r>
+      <w:r>
+        <w:rPr>
+          <w:rtl w:val="0"/>
+        </w:rPr>
+        <w:t xml:space="preserve">: 8-12GB RAM (Recommended minimum)</w:t>
+      </w:r>
+    </w:p>
+    <w:p>
+      <w:pPr>
+        <w:numPr>
+          <w:ilvl w:val="0"/>
+          <w:numId w:val="8"/>
+        </w:numPr>
+        <w:spacing w:after="240" w:before="0" w:beforeAutospacing="0" w:lineRule="auto"/>
+        <w:ind w:left="720" w:hanging="360"/>
+      </w:pPr>
+      <w:r>
+        <w:rPr>
+          <w:b w:val="1"/>
+          <w:rtl w:val="0"/>
+        </w:rPr>
+        <w:t xml:space="preserve">5,000 samples</w:t>
+      </w:r>
+      <w:r>
+        <w:rPr>
+          <w:rtl w:val="0"/>
+        </w:rPr>
+        <w:t xml:space="preserve">: 12-16GB RAM (High-end workstations)</w:t>
+      </w:r>
+    </w:p>
+    <w:p>
+      <w:pPr>
+        <w:pStyle w:val="Heading4"/>
+        <w:keepNext w:val="0"/>
+        <w:keepLines w:val="0"/>
+        <w:spacing w:after="40" w:before="240" w:lineRule="auto"/>
+        <w:rPr>
+          <w:b w:val="1"/>
+          <w:color w:val="000000"/>
+          <w:sz w:val="22"/>
+          <w:szCs w:val="22"/>
+        </w:rPr>
+      </w:pPr>
+      <w:bookmarkStart w:colFirst="0" w:colLast="0" w:name="_ar2gam8cgalu" w:id="11"/>
+      <w:bookmarkEnd w:id="11"/>
+      <w:r>
+        <w:rPr>
+          <w:b w:val="1"/>
+          <w:color w:val="000000"/>
+          <w:sz w:val="22"/>
+          <w:szCs w:val="22"/>
+          <w:rtl w:val="0"/>
+        </w:rPr>
+        <w:t xml:space="preserve">GPU Memory Requirements</w:t>
+      </w:r>
+    </w:p>
+    <w:p>
+      <w:pPr>
+        <w:numPr>
+          <w:ilvl w:val="0"/>
+          <w:numId w:val="7"/>
+        </w:numPr>
+        <w:spacing w:after="0" w:afterAutospacing="0" w:before="240" w:lineRule="auto"/>
+        <w:ind w:left="720" w:hanging="360"/>
+      </w:pPr>
+      <w:r>
+        <w:rPr>
+          <w:b w:val="1"/>
+          <w:rtl w:val="0"/>
+        </w:rPr>
+        <w:t xml:space="preserve">100 samples</w:t>
+      </w:r>
+      <w:r>
+        <w:rPr>
+          <w:rtl w:val="0"/>
+        </w:rPr>
+        <w:t xml:space="preserve">: 4-6GB VRAM (Entry-level GPUs)</w:t>
+      </w:r>
+    </w:p>
+    <w:p>
+      <w:pPr>
+        <w:numPr>
+          <w:ilvl w:val="0"/>
+          <w:numId w:val="7"/>
+        </w:numPr>
+        <w:spacing w:after="0" w:afterAutospacing="0" w:before="0" w:beforeAutospacing="0" w:lineRule="auto"/>
+        <w:ind w:left="720" w:hanging="360"/>
+      </w:pPr>
+      <w:r>
+        <w:rPr>
+          <w:b w:val="1"/>
+          <w:rtl w:val="0"/>
+        </w:rPr>
+        <w:t xml:space="preserve">1,000 samples</w:t>
+      </w:r>
+      <w:r>
+        <w:rPr>
+          <w:rtl w:val="0"/>
+        </w:rPr>
+        <w:t xml:space="preserve">: 6-8GB VRAM (Mid-range GPUs - RTX 3060/4060)</w:t>
+      </w:r>
+    </w:p>
+    <w:p>
+      <w:pPr>
+        <w:numPr>
+          <w:ilvl w:val="0"/>
+          <w:numId w:val="7"/>
+        </w:numPr>
+        <w:spacing w:after="240" w:before="0" w:beforeAutospacing="0" w:lineRule="auto"/>
+        <w:ind w:left="720" w:hanging="360"/>
+      </w:pPr>
+      <w:r>
+        <w:rPr>
+          <w:b w:val="1"/>
+          <w:rtl w:val="0"/>
+        </w:rPr>
+        <w:t xml:space="preserve">5,000 samples</w:t>
+      </w:r>
+      <w:r>
+        <w:rPr>
+          <w:rtl w:val="0"/>
+        </w:rPr>
+        <w:t xml:space="preserve">: 10-12GB VRAM (High-end GPUs - RTX 3080/4080)</w:t>
       </w:r>
     </w:p>
     <w:p>
@@ -606,8 +1507,8 @@
           <w:szCs w:val="26"/>
         </w:rPr>
       </w:pPr>
-      <w:bookmarkStart w:colFirst="0" w:colLast="0" w:name="_z6vvgkp09uqp" w:id="5"/>
-      <w:bookmarkEnd w:id="5"/>
+      <w:bookmarkStart w:colFirst="0" w:colLast="0" w:name="_1taizep8iqmi" w:id="12"/>
+      <w:bookmarkEnd w:id="12"/>
       <w:r>
         <w:rPr>
           <w:b w:val="1"/>
@@ -616,7 +1517,7 @@
           <w:szCs w:val="26"/>
           <w:rtl w:val="0"/>
         </w:rPr>
-        <w:t xml:space="preserve">● Slow Training on Consumer Hardware</w:t>
+        <w:t xml:space="preserve">● Data Quality Over Quantity</w:t>
       </w:r>
     </w:p>
     <w:p>
@@ -626,150 +1527,9 @@
       </w:pPr>
       <w:r>
         <w:rPr>
-          <w:b w:val="1"/>
-          <w:rtl w:val="0"/>
-        </w:rPr>
-        <w:t xml:space="preserve">Problem</w:t>
-      </w:r>
-      <w:r>
-        <w:rPr>
-          <w:rtl w:val="0"/>
-        </w:rPr>
-        <w:t xml:space="preserve">: Training took excessively long on CPU and consumed high memory, making iteration cycles slow.</w:t>
-      </w:r>
-    </w:p>
-    <w:p>
-      <w:pPr>
-        <w:spacing w:after="240" w:before="240" w:lineRule="auto"/>
-        <w:rPr/>
-      </w:pPr>
-      <w:r>
-        <w:rPr>
-          <w:b w:val="1"/>
-          <w:rtl w:val="0"/>
-        </w:rPr>
-        <w:t xml:space="preserve">Root Cause</w:t>
-      </w:r>
-      <w:r>
-        <w:rPr>
-          <w:rtl w:val="0"/>
-        </w:rPr>
-        <w:t xml:space="preserve">: Using full sequence lengths and large batch sizes unsuitable for CPU training.</w:t>
-      </w:r>
-    </w:p>
-    <w:p>
-      <w:pPr>
-        <w:spacing w:after="240" w:before="240" w:lineRule="auto"/>
-        <w:rPr/>
-      </w:pPr>
-      <w:r>
-        <w:rPr>
-          <w:b w:val="1"/>
-          <w:rtl w:val="0"/>
-        </w:rPr>
-        <w:t xml:space="preserve">Solution</w:t>
-      </w:r>
-      <w:r>
-        <w:rPr>
-          <w:rtl w:val="0"/>
-        </w:rPr>
-        <w:t xml:space="preserve">:</w:t>
-      </w:r>
-    </w:p>
-    <w:p>
-      <w:pPr>
-        <w:numPr>
-          <w:ilvl w:val="0"/>
-          <w:numId w:val="6"/>
-        </w:numPr>
-        <w:spacing w:after="240" w:before="240" w:lineRule="auto"/>
-        <w:ind w:left="720" w:hanging="360"/>
-      </w:pPr>
-      <w:r>
-        <w:rPr>
-          <w:b w:val="1"/>
-          <w:rtl w:val="0"/>
-        </w:rPr>
-        <w:t xml:space="preserve">Optimized Training Parameters</w:t>
-      </w:r>
-      <w:r>
-        <w:rPr>
-          <w:rtl w:val="0"/>
-        </w:rPr>
-        <w:t xml:space="preserve">:</w:t>
-        <w:br w:type="textWrapping"/>
-      </w:r>
-    </w:p>
-    <w:p>
-      <w:pPr>
-        <w:rPr/>
-      </w:pPr>
-      <w:r>
-        <w:rPr>
-          <w:rtl w:val="0"/>
-        </w:rPr>
-        <w:t xml:space="preserve">max_length=256  # Reduced sequence length</w:t>
-      </w:r>
-    </w:p>
-    <w:p>
-      <w:pPr>
-        <w:rPr/>
-      </w:pPr>
-      <w:r>
-        <w:rPr>
-          <w:rtl w:val="0"/>
-        </w:rPr>
-        <w:t xml:space="preserve">per_device_batch_size=2  # Smaller batches for CPU</w:t>
-      </w:r>
-    </w:p>
-    <w:p>
-      <w:pPr>
-        <w:rPr/>
-      </w:pPr>
-      <w:r>
-        <w:rPr>
-          <w:rtl w:val="0"/>
-        </w:rPr>
-        <w:t xml:space="preserve">gradient_accumulation_steps=1  # No accumulation for speed</w:t>
-      </w:r>
-    </w:p>
-    <w:p>
-      <w:pPr>
-        <w:rPr/>
-      </w:pPr>
-      <w:r>
-        <w:rPr>
-          <w:rtl w:val="0"/>
-        </w:rPr>
-        <w:t xml:space="preserve">num_train_epochs=10  # Fewer epochs for small dataset</w:t>
-      </w:r>
-    </w:p>
-    <w:p>
-      <w:pPr>
-        <w:rPr/>
-      </w:pPr>
-      <w:r>
-        <w:rPr>
-          <w:b w:val="1"/>
-          <w:rtl w:val="0"/>
-        </w:rPr>
-        <w:t xml:space="preserve">Disabled Expensive Features</w:t>
-      </w:r>
-      <w:r>
-        <w:rPr>
-          <w:rtl w:val="0"/>
-        </w:rPr>
-        <w:t xml:space="preserve">: Turned off gradient checkpointing and reduced logging frequency</w:t>
-      </w:r>
-    </w:p>
-    <w:p>
-      <w:pPr>
-        <w:rPr/>
-      </w:pPr>
-      <w:r>
-        <w:rPr>
-          <w:rtl w:val="0"/>
-        </w:rPr>
+          <w:rtl w:val="0"/>
+        </w:rPr>
+        <w:t xml:space="preserve">For small-scale fine-tuning, 100 well-designed samples with clear, repetitive patterns outperform 1000 noisy samples. The key is creating data that teaches specific relationships through repetition.</w:t>
       </w:r>
     </w:p>
     <w:p>
@@ -785,8 +1545,8 @@
           <w:szCs w:val="26"/>
         </w:rPr>
       </w:pPr>
-      <w:bookmarkStart w:colFirst="0" w:colLast="0" w:name="_xrl78suc43b" w:id="6"/>
-      <w:bookmarkEnd w:id="6"/>
+      <w:bookmarkStart w:colFirst="0" w:colLast="0" w:name="_is61ewk0ah01" w:id="13"/>
+      <w:bookmarkEnd w:id="13"/>
       <w:r>
         <w:rPr>
           <w:b w:val="1"/>
@@ -795,7 +1555,7 @@
           <w:szCs w:val="26"/>
           <w:rtl w:val="0"/>
         </w:rPr>
-        <w:t xml:space="preserve">● Unrealistic Price Distributions</w:t>
+        <w:t xml:space="preserve">● Prompt Consistency is Critical</w:t>
       </w:r>
     </w:p>
     <w:p>
@@ -805,182 +1565,9 @@
       </w:pPr>
       <w:r>
         <w:rPr>
-          <w:b w:val="1"/>
-          <w:rtl w:val="0"/>
-        </w:rPr>
-        <w:t xml:space="preserve">Problem</w:t>
-      </w:r>
-      <w:r>
-        <w:rPr>
-          <w:rtl w:val="0"/>
-        </w:rPr>
-        <w:t xml:space="preserve">: Generated prices didn't follow realistic market distributions, confusing the model's learning.</w:t>
-      </w:r>
-    </w:p>
-    <w:p>
-      <w:pPr>
-        <w:spacing w:after="240" w:before="240" w:lineRule="auto"/>
-        <w:rPr/>
-      </w:pPr>
-      <w:r>
-        <w:rPr>
-          <w:b w:val="1"/>
-          <w:rtl w:val="0"/>
-        </w:rPr>
-        <w:t xml:space="preserve">Root Cause</w:t>
-      </w:r>
-      <w:r>
-        <w:rPr>
-          <w:rtl w:val="0"/>
-        </w:rPr>
-        <w:t xml:space="preserve">: Synthetic data generation created uniformly distributed prices without considering real-world price clustering.</w:t>
-      </w:r>
-    </w:p>
-    <w:p>
-      <w:pPr>
-        <w:spacing w:after="240" w:before="240" w:lineRule="auto"/>
-        <w:rPr/>
-      </w:pPr>
-      <w:r>
-        <w:rPr>
-          <w:b w:val="1"/>
-          <w:rtl w:val="0"/>
-        </w:rPr>
-        <w:t xml:space="preserve">Solution</w:t>
-      </w:r>
-      <w:r>
-        <w:rPr>
-          <w:rtl w:val="0"/>
-        </w:rPr>
-        <w:t xml:space="preserve">:</w:t>
-      </w:r>
-    </w:p>
-    <w:p>
-      <w:pPr>
-        <w:numPr>
-          <w:ilvl w:val="0"/>
-          <w:numId w:val="1"/>
-        </w:numPr>
-        <w:spacing w:after="0" w:afterAutospacing="0" w:before="240" w:lineRule="auto"/>
-        <w:ind w:left="720" w:hanging="360"/>
-      </w:pPr>
-      <w:r>
-        <w:rPr>
-          <w:b w:val="1"/>
-          <w:rtl w:val="0"/>
-        </w:rPr>
-        <w:t xml:space="preserve">Market-Realistic Pricing</w:t>
-      </w:r>
-      <w:r>
-        <w:rPr>
-          <w:rtl w:val="0"/>
-        </w:rPr>
-        <w:t xml:space="preserve">: Implemented tiered pricing:</w:t>
-      </w:r>
-    </w:p>
-    <w:p>
-      <w:pPr>
-        <w:numPr>
-          <w:ilvl w:val="1"/>
-          <w:numId w:val="1"/>
-        </w:numPr>
-        <w:spacing w:after="0" w:afterAutospacing="0" w:before="0" w:beforeAutospacing="0" w:lineRule="auto"/>
-        <w:ind w:left="1440" w:hanging="360"/>
-      </w:pPr>
-      <w:r>
-        <w:rPr>
-          <w:rtl w:val="0"/>
-        </w:rPr>
-        <w:t xml:space="preserve">Entry-level: $400-600 (basic specs)</w:t>
-      </w:r>
-    </w:p>
-    <w:p>
-      <w:pPr>
-        <w:numPr>
-          <w:ilvl w:val="1"/>
-          <w:numId w:val="1"/>
-        </w:numPr>
-        <w:spacing w:after="0" w:afterAutospacing="0" w:before="0" w:beforeAutospacing="0" w:lineRule="auto"/>
-        <w:ind w:left="1440" w:hanging="360"/>
-      </w:pPr>
-      <w:r>
-        <w:rPr>
-          <w:rtl w:val="0"/>
-        </w:rPr>
-        <w:t xml:space="preserve">Mid-range: $600-900 (balanced specs)</w:t>
-      </w:r>
-    </w:p>
-    <w:p>
-      <w:pPr>
-        <w:numPr>
-          <w:ilvl w:val="1"/>
-          <w:numId w:val="1"/>
-        </w:numPr>
-        <w:spacing w:after="0" w:afterAutospacing="0" w:before="0" w:beforeAutospacing="0" w:lineRule="auto"/>
-        <w:ind w:left="1440" w:hanging="360"/>
-      </w:pPr>
-      <w:r>
-        <w:rPr>
-          <w:rtl w:val="0"/>
-        </w:rPr>
-        <w:t xml:space="preserve">Premium: $900-1200 (high-end specs)</w:t>
-      </w:r>
-    </w:p>
-    <w:p>
-      <w:pPr>
-        <w:numPr>
-          <w:ilvl w:val="0"/>
-          <w:numId w:val="1"/>
-        </w:numPr>
-        <w:spacing w:after="240" w:before="0" w:beforeAutospacing="0" w:lineRule="auto"/>
-        <w:ind w:left="720" w:hanging="360"/>
-      </w:pPr>
-      <w:r>
-        <w:rPr>
-          <w:b w:val="1"/>
-          <w:rtl w:val="0"/>
-        </w:rPr>
-        <w:t xml:space="preserve">Clear Upgrade Pricing</w:t>
-      </w:r>
-      <w:r>
-        <w:rPr>
-          <w:rtl w:val="0"/>
-        </w:rPr>
-        <w:t xml:space="preserve">: Established consistent upgrade costs ($50 per RAM tier, etc.)</w:t>
-      </w:r>
-    </w:p>
-    <w:p>
-      <w:pPr>
-        <w:rPr/>
-      </w:pPr>
-      <w:r>
-        <w:rPr>
-          <w:rtl w:val="0"/>
-        </w:rPr>
-      </w:r>
-    </w:p>
-    <w:p>
-      <w:pPr>
-        <w:pStyle w:val="Heading2"/>
-        <w:keepNext w:val="0"/>
-        <w:keepLines w:val="0"/>
-        <w:spacing w:after="80" w:lineRule="auto"/>
-        <w:rPr>
-          <w:b w:val="1"/>
-          <w:sz w:val="34"/>
-          <w:szCs w:val="34"/>
-        </w:rPr>
-      </w:pPr>
-      <w:bookmarkStart w:colFirst="0" w:colLast="0" w:name="_cdh2azdw38qe" w:id="7"/>
-      <w:bookmarkEnd w:id="7"/>
-      <w:r>
-        <w:rPr>
-          <w:b w:val="1"/>
-          <w:sz w:val="34"/>
-          <w:szCs w:val="34"/>
-          <w:rtl w:val="0"/>
-        </w:rPr>
-        <w:t xml:space="preserve">2. Key Lessons Learned</w:t>
+          <w:rtl w:val="0"/>
+        </w:rPr>
+        <w:t xml:space="preserve">Even small differences between training and inference prompts can completely derail model performance. Maintaining identical formatting across all phases is non-negotiable.</w:t>
       </w:r>
     </w:p>
     <w:p>
@@ -996,8 +1583,8 @@
           <w:szCs w:val="26"/>
         </w:rPr>
       </w:pPr>
-      <w:bookmarkStart w:colFirst="0" w:colLast="0" w:name="_1taizep8iqmi" w:id="8"/>
-      <w:bookmarkEnd w:id="8"/>
+      <w:bookmarkStart w:colFirst="0" w:colLast="0" w:name="_8o1txztmby4j" w:id="14"/>
+      <w:bookmarkEnd w:id="14"/>
       <w:r>
         <w:rPr>
           <w:b w:val="1"/>
@@ -1006,7 +1593,7 @@
           <w:szCs w:val="26"/>
           <w:rtl w:val="0"/>
         </w:rPr>
-        <w:t xml:space="preserve">● Data Quality Over Quantity</w:t>
+        <w:t xml:space="preserve">● Start Simple, Then Scale</w:t>
       </w:r>
     </w:p>
     <w:p>
@@ -1018,7 +1605,7 @@
         <w:rPr>
           <w:rtl w:val="0"/>
         </w:rPr>
-        <w:t xml:space="preserve">For small-scale fine-tuning, 100 well-designed samples with clear, repetitive patterns outperform 1000 noisy samples. The key is creating data that teaches specific relationships through repetition.</w:t>
+        <w:t xml:space="preserve">Beginning with minimal feature variations (2 options per feature) establishes clear learning patterns before introducing complexity.</w:t>
       </w:r>
     </w:p>
     <w:p>
@@ -1034,8 +1621,8 @@
           <w:szCs w:val="26"/>
         </w:rPr>
       </w:pPr>
-      <w:bookmarkStart w:colFirst="0" w:colLast="0" w:name="_is61ewk0ah01" w:id="9"/>
-      <w:bookmarkEnd w:id="9"/>
+      <w:bookmarkStart w:colFirst="0" w:colLast="0" w:name="_56382y6sm13d" w:id="15"/>
+      <w:bookmarkEnd w:id="15"/>
       <w:r>
         <w:rPr>
           <w:b w:val="1"/>
@@ -1044,7 +1631,7 @@
           <w:szCs w:val="26"/>
           <w:rtl w:val="0"/>
         </w:rPr>
-        <w:t xml:space="preserve">● Prompt Consistency is Critical</w:t>
+        <w:t xml:space="preserve">● Price Extraction Requires Defense-in-Depth</w:t>
       </w:r>
     </w:p>
     <w:p>
@@ -1056,7 +1643,7 @@
         <w:rPr>
           <w:rtl w:val="0"/>
         </w:rPr>
-        <w:t xml:space="preserve">Even small differences between training and inference prompts can completely derail model performance. Maintaining identical formatting across all phases is non-negotiable.</w:t>
+        <w:t xml:space="preserve">Relying on a single regex pattern for price extraction is fragile. Multiple fallback strategies with sanity checks are essential for production reliability.</w:t>
       </w:r>
     </w:p>
     <w:p>
@@ -1072,8 +1659,8 @@
           <w:szCs w:val="26"/>
         </w:rPr>
       </w:pPr>
-      <w:bookmarkStart w:colFirst="0" w:colLast="0" w:name="_8o1txztmby4j" w:id="10"/>
-      <w:bookmarkEnd w:id="10"/>
+      <w:bookmarkStart w:colFirst="0" w:colLast="0" w:name="_ge1nluo9j9il" w:id="16"/>
+      <w:bookmarkEnd w:id="16"/>
       <w:r>
         <w:rPr>
           <w:b w:val="1"/>
@@ -1082,7 +1669,7 @@
           <w:szCs w:val="26"/>
           <w:rtl w:val="0"/>
         </w:rPr>
-        <w:t xml:space="preserve">● Start Simple, Then Scale</w:t>
+        <w:t xml:space="preserve">● Clear Error Messages Accelerate Debugging</w:t>
       </w:r>
     </w:p>
     <w:p>
@@ -1094,7 +1681,7 @@
         <w:rPr>
           <w:rtl w:val="0"/>
         </w:rPr>
-        <w:t xml:space="preserve">Beginning with minimal feature variations (2 options per feature) establishes clear learning patterns before introducing complexity.</w:t>
+        <w:t xml:space="preserve">Specific, actionable error messages for common issues (model incompatibility, missing files) dramatically reduce debugging time.</w:t>
       </w:r>
     </w:p>
     <w:p>
@@ -1110,8 +1697,8 @@
           <w:szCs w:val="26"/>
         </w:rPr>
       </w:pPr>
-      <w:bookmarkStart w:colFirst="0" w:colLast="0" w:name="_56382y6sm13d" w:id="11"/>
-      <w:bookmarkEnd w:id="11"/>
+      <w:bookmarkStart w:colFirst="0" w:colLast="0" w:name="_ytjbzznrp6to" w:id="17"/>
+      <w:bookmarkEnd w:id="17"/>
       <w:r>
         <w:rPr>
           <w:b w:val="1"/>
@@ -1120,7 +1707,7 @@
           <w:szCs w:val="26"/>
           <w:rtl w:val="0"/>
         </w:rPr>
-        <w:t xml:space="preserve">● Price Extraction Requires Defense-in-Depth</w:t>
+        <w:t xml:space="preserve">● Hardware-Aware Configuration</w:t>
       </w:r>
     </w:p>
     <w:p>
@@ -1132,7 +1719,7 @@
         <w:rPr>
           <w:rtl w:val="0"/>
         </w:rPr>
-        <w:t xml:space="preserve">Relying on a single regex pattern for price extraction is fragile. Multiple fallback strategies with sanity checks are essential for production reliability.</w:t>
+        <w:t xml:space="preserve">Assuming GPU availability creates deployment issues. Conditional configuration based on available hardware ensures broader compatibility.</w:t>
       </w:r>
     </w:p>
     <w:p>
@@ -1148,8 +1735,8 @@
           <w:szCs w:val="26"/>
         </w:rPr>
       </w:pPr>
-      <w:bookmarkStart w:colFirst="0" w:colLast="0" w:name="_ge1nluo9j9il" w:id="12"/>
-      <w:bookmarkEnd w:id="12"/>
+      <w:bookmarkStart w:colFirst="0" w:colLast="0" w:name="_836lbp4ik6jj" w:id="18"/>
+      <w:bookmarkEnd w:id="18"/>
       <w:r>
         <w:rPr>
           <w:b w:val="1"/>
@@ -1158,7 +1745,7 @@
           <w:szCs w:val="26"/>
           <w:rtl w:val="0"/>
         </w:rPr>
-        <w:t xml:space="preserve">● Clear Error Messages Accelerate Debugging</w:t>
+        <w:t xml:space="preserve">● Pattern Repetition Beats Data Volume</w:t>
       </w:r>
     </w:p>
     <w:p>
@@ -1170,7 +1757,7 @@
         <w:rPr>
           <w:rtl w:val="0"/>
         </w:rPr>
-        <w:t xml:space="preserve">Specific, actionable error messages for common issues (model incompatibility, missing files) dramatically reduce debugging time.</w:t>
+        <w:t xml:space="preserve">For small datasets, repeating clear patterns multiple times is more effective than having many slightly different examples.</w:t>
       </w:r>
     </w:p>
     <w:p>
@@ -1186,84 +1773,8 @@
           <w:szCs w:val="26"/>
         </w:rPr>
       </w:pPr>
-      <w:bookmarkStart w:colFirst="0" w:colLast="0" w:name="_ytjbzznrp6to" w:id="13"/>
-      <w:bookmarkEnd w:id="13"/>
-      <w:r>
-        <w:rPr>
-          <w:b w:val="1"/>
-          <w:color w:val="000000"/>
-          <w:sz w:val="26"/>
-          <w:szCs w:val="26"/>
-          <w:rtl w:val="0"/>
-        </w:rPr>
-        <w:t xml:space="preserve">● Hardware-Aware Configuration</w:t>
-      </w:r>
-    </w:p>
-    <w:p>
-      <w:pPr>
-        <w:spacing w:after="240" w:before="240" w:lineRule="auto"/>
-        <w:rPr/>
-      </w:pPr>
-      <w:r>
-        <w:rPr>
-          <w:rtl w:val="0"/>
-        </w:rPr>
-        <w:t xml:space="preserve">Assuming GPU availability creates deployment issues. Conditional configuration based on available hardware ensures broader compatibility.</w:t>
-      </w:r>
-    </w:p>
-    <w:p>
-      <w:pPr>
-        <w:pStyle w:val="Heading3"/>
-        <w:keepNext w:val="0"/>
-        <w:keepLines w:val="0"/>
-        <w:spacing w:before="280" w:lineRule="auto"/>
-        <w:rPr>
-          <w:b w:val="1"/>
-          <w:color w:val="000000"/>
-          <w:sz w:val="26"/>
-          <w:szCs w:val="26"/>
-        </w:rPr>
-      </w:pPr>
-      <w:bookmarkStart w:colFirst="0" w:colLast="0" w:name="_836lbp4ik6jj" w:id="14"/>
-      <w:bookmarkEnd w:id="14"/>
-      <w:r>
-        <w:rPr>
-          <w:b w:val="1"/>
-          <w:color w:val="000000"/>
-          <w:sz w:val="26"/>
-          <w:szCs w:val="26"/>
-          <w:rtl w:val="0"/>
-        </w:rPr>
-        <w:t xml:space="preserve">● Pattern Repetition Beats Data Volume</w:t>
-      </w:r>
-    </w:p>
-    <w:p>
-      <w:pPr>
-        <w:spacing w:after="240" w:before="240" w:lineRule="auto"/>
-        <w:rPr/>
-      </w:pPr>
-      <w:r>
-        <w:rPr>
-          <w:rtl w:val="0"/>
-        </w:rPr>
-        <w:t xml:space="preserve">For small datasets, repeating clear patterns multiple times is more effective than having many slightly different examples.</w:t>
-      </w:r>
-    </w:p>
-    <w:p>
-      <w:pPr>
-        <w:pStyle w:val="Heading3"/>
-        <w:keepNext w:val="0"/>
-        <w:keepLines w:val="0"/>
-        <w:spacing w:before="280" w:lineRule="auto"/>
-        <w:rPr>
-          <w:b w:val="1"/>
-          <w:color w:val="000000"/>
-          <w:sz w:val="26"/>
-          <w:szCs w:val="26"/>
-        </w:rPr>
-      </w:pPr>
-      <w:bookmarkStart w:colFirst="0" w:colLast="0" w:name="_jp58gauj4b9e" w:id="15"/>
-      <w:bookmarkEnd w:id="15"/>
+      <w:bookmarkStart w:colFirst="0" w:colLast="0" w:name="_jp58gauj4b9e" w:id="19"/>
+      <w:bookmarkEnd w:id="19"/>
       <w:r>
         <w:rPr>
           <w:b w:val="1"/>
@@ -1531,8 +2042,8 @@
   <w:abstractNum w:abstractNumId="3">
     <w:lvl w:ilvl="0">
       <w:start w:val="1"/>
-      <w:numFmt w:val="decimal"/>
-      <w:lvlText w:val="%1."/>
+      <w:numFmt w:val="bullet"/>
+      <w:lvlText w:val="●"/>
       <w:lvlJc w:val="left"/>
       <w:pPr>
         <w:ind w:left="720" w:hanging="360"/>
@@ -1543,8 +2054,8 @@
     </w:lvl>
     <w:lvl w:ilvl="1">
       <w:start w:val="1"/>
-      <w:numFmt w:val="lowerLetter"/>
-      <w:lvlText w:val="%2."/>
+      <w:numFmt w:val="bullet"/>
+      <w:lvlText w:val="○"/>
       <w:lvlJc w:val="left"/>
       <w:pPr>
         <w:ind w:left="1440" w:hanging="360"/>
@@ -1555,8 +2066,8 @@
     </w:lvl>
     <w:lvl w:ilvl="2">
       <w:start w:val="1"/>
-      <w:numFmt w:val="lowerRoman"/>
-      <w:lvlText w:val="%3."/>
+      <w:numFmt w:val="bullet"/>
+      <w:lvlText w:val="■"/>
       <w:lvlJc w:val="left"/>
       <w:pPr>
         <w:ind w:left="2160" w:hanging="360"/>
@@ -1567,8 +2078,8 @@
     </w:lvl>
     <w:lvl w:ilvl="3">
       <w:start w:val="1"/>
-      <w:numFmt w:val="decimal"/>
-      <w:lvlText w:val="%4."/>
+      <w:numFmt w:val="bullet"/>
+      <w:lvlText w:val="●"/>
       <w:lvlJc w:val="left"/>
       <w:pPr>
         <w:ind w:left="2880" w:hanging="360"/>
@@ -1579,8 +2090,8 @@
     </w:lvl>
     <w:lvl w:ilvl="4">
       <w:start w:val="1"/>
-      <w:numFmt w:val="lowerLetter"/>
-      <w:lvlText w:val="%5."/>
+      <w:numFmt w:val="bullet"/>
+      <w:lvlText w:val="○"/>
       <w:lvlJc w:val="left"/>
       <w:pPr>
         <w:ind w:left="3600" w:hanging="360"/>
@@ -1591,8 +2102,8 @@
     </w:lvl>
     <w:lvl w:ilvl="5">
       <w:start w:val="1"/>
-      <w:numFmt w:val="lowerRoman"/>
-      <w:lvlText w:val="%6."/>
+      <w:numFmt w:val="bullet"/>
+      <w:lvlText w:val="■"/>
       <w:lvlJc w:val="left"/>
       <w:pPr>
         <w:ind w:left="4320" w:hanging="360"/>
@@ -1603,8 +2114,8 @@
     </w:lvl>
     <w:lvl w:ilvl="6">
       <w:start w:val="1"/>
-      <w:numFmt w:val="decimal"/>
-      <w:lvlText w:val="%7."/>
+      <w:numFmt w:val="bullet"/>
+      <w:lvlText w:val="●"/>
       <w:lvlJc w:val="left"/>
       <w:pPr>
         <w:ind w:left="5040" w:hanging="360"/>
@@ -1615,8 +2126,8 @@
     </w:lvl>
     <w:lvl w:ilvl="7">
       <w:start w:val="1"/>
-      <w:numFmt w:val="lowerLetter"/>
-      <w:lvlText w:val="%8."/>
+      <w:numFmt w:val="bullet"/>
+      <w:lvlText w:val="○"/>
       <w:lvlJc w:val="left"/>
       <w:pPr>
         <w:ind w:left="5760" w:hanging="360"/>
@@ -1627,8 +2138,8 @@
     </w:lvl>
     <w:lvl w:ilvl="8">
       <w:start w:val="1"/>
-      <w:numFmt w:val="lowerRoman"/>
-      <w:lvlText w:val="%9."/>
+      <w:numFmt w:val="bullet"/>
+      <w:lvlText w:val="■"/>
       <w:lvlJc w:val="left"/>
       <w:pPr>
         <w:ind w:left="6480" w:hanging="360"/>
@@ -1641,8 +2152,8 @@
   <w:abstractNum w:abstractNumId="4">
     <w:lvl w:ilvl="0">
       <w:start w:val="1"/>
-      <w:numFmt w:val="bullet"/>
-      <w:lvlText w:val="●"/>
+      <w:numFmt w:val="decimal"/>
+      <w:lvlText w:val="%1."/>
       <w:lvlJc w:val="left"/>
       <w:pPr>
         <w:ind w:left="720" w:hanging="360"/>
@@ -1653,8 +2164,8 @@
     </w:lvl>
     <w:lvl w:ilvl="1">
       <w:start w:val="1"/>
-      <w:numFmt w:val="bullet"/>
-      <w:lvlText w:val="○"/>
+      <w:numFmt w:val="lowerLetter"/>
+      <w:lvlText w:val="%2."/>
       <w:lvlJc w:val="left"/>
       <w:pPr>
         <w:ind w:left="1440" w:hanging="360"/>
@@ -1665,8 +2176,8 @@
     </w:lvl>
     <w:lvl w:ilvl="2">
       <w:start w:val="1"/>
-      <w:numFmt w:val="bullet"/>
-      <w:lvlText w:val="■"/>
+      <w:numFmt w:val="lowerRoman"/>
+      <w:lvlText w:val="%3."/>
       <w:lvlJc w:val="left"/>
       <w:pPr>
         <w:ind w:left="2160" w:hanging="360"/>
@@ -1677,8 +2188,8 @@
     </w:lvl>
     <w:lvl w:ilvl="3">
       <w:start w:val="1"/>
-      <w:numFmt w:val="bullet"/>
-      <w:lvlText w:val="●"/>
+      <w:numFmt w:val="decimal"/>
+      <w:lvlText w:val="%4."/>
       <w:lvlJc w:val="left"/>
       <w:pPr>
         <w:ind w:left="2880" w:hanging="360"/>
@@ -1689,8 +2200,8 @@
     </w:lvl>
     <w:lvl w:ilvl="4">
       <w:start w:val="1"/>
-      <w:numFmt w:val="bullet"/>
-      <w:lvlText w:val="○"/>
+      <w:numFmt w:val="lowerLetter"/>
+      <w:lvlText w:val="%5."/>
       <w:lvlJc w:val="left"/>
       <w:pPr>
         <w:ind w:left="3600" w:hanging="360"/>
@@ -1701,8 +2212,8 @@
     </w:lvl>
     <w:lvl w:ilvl="5">
       <w:start w:val="1"/>
-      <w:numFmt w:val="bullet"/>
-      <w:lvlText w:val="■"/>
+      <w:numFmt w:val="lowerRoman"/>
+      <w:lvlText w:val="%6."/>
       <w:lvlJc w:val="left"/>
       <w:pPr>
         <w:ind w:left="4320" w:hanging="360"/>
@@ -1713,8 +2224,8 @@
     </w:lvl>
     <w:lvl w:ilvl="6">
       <w:start w:val="1"/>
-      <w:numFmt w:val="bullet"/>
-      <w:lvlText w:val="●"/>
+      <w:numFmt w:val="decimal"/>
+      <w:lvlText w:val="%7."/>
       <w:lvlJc w:val="left"/>
       <w:pPr>
         <w:ind w:left="5040" w:hanging="360"/>
@@ -1725,8 +2236,8 @@
     </w:lvl>
     <w:lvl w:ilvl="7">
       <w:start w:val="1"/>
-      <w:numFmt w:val="bullet"/>
-      <w:lvlText w:val="○"/>
+      <w:numFmt w:val="lowerLetter"/>
+      <w:lvlText w:val="%8."/>
       <w:lvlJc w:val="left"/>
       <w:pPr>
         <w:ind w:left="5760" w:hanging="360"/>
@@ -1737,8 +2248,8 @@
     </w:lvl>
     <w:lvl w:ilvl="8">
       <w:start w:val="1"/>
-      <w:numFmt w:val="bullet"/>
-      <w:lvlText w:val="■"/>
+      <w:numFmt w:val="lowerRoman"/>
+      <w:lvlText w:val="%9."/>
       <w:lvlJc w:val="left"/>
       <w:pPr>
         <w:ind w:left="6480" w:hanging="360"/>
@@ -1859,6 +2370,336 @@
     </w:lvl>
   </w:abstractNum>
   <w:abstractNum w:abstractNumId="6">
+    <w:lvl w:ilvl="0">
+      <w:start w:val="1"/>
+      <w:numFmt w:val="bullet"/>
+      <w:lvlText w:val="●"/>
+      <w:lvlJc w:val="left"/>
+      <w:pPr>
+        <w:ind w:left="720" w:hanging="360"/>
+      </w:pPr>
+      <w:rPr>
+        <w:u w:val="none"/>
+      </w:rPr>
+    </w:lvl>
+    <w:lvl w:ilvl="1">
+      <w:start w:val="1"/>
+      <w:numFmt w:val="bullet"/>
+      <w:lvlText w:val="○"/>
+      <w:lvlJc w:val="left"/>
+      <w:pPr>
+        <w:ind w:left="1440" w:hanging="360"/>
+      </w:pPr>
+      <w:rPr>
+        <w:u w:val="none"/>
+      </w:rPr>
+    </w:lvl>
+    <w:lvl w:ilvl="2">
+      <w:start w:val="1"/>
+      <w:numFmt w:val="bullet"/>
+      <w:lvlText w:val="■"/>
+      <w:lvlJc w:val="left"/>
+      <w:pPr>
+        <w:ind w:left="2160" w:hanging="360"/>
+      </w:pPr>
+      <w:rPr>
+        <w:u w:val="none"/>
+      </w:rPr>
+    </w:lvl>
+    <w:lvl w:ilvl="3">
+      <w:start w:val="1"/>
+      <w:numFmt w:val="bullet"/>
+      <w:lvlText w:val="●"/>
+      <w:lvlJc w:val="left"/>
+      <w:pPr>
+        <w:ind w:left="2880" w:hanging="360"/>
+      </w:pPr>
+      <w:rPr>
+        <w:u w:val="none"/>
+      </w:rPr>
+    </w:lvl>
+    <w:lvl w:ilvl="4">
+      <w:start w:val="1"/>
+      <w:numFmt w:val="bullet"/>
+      <w:lvlText w:val="○"/>
+      <w:lvlJc w:val="left"/>
+      <w:pPr>
+        <w:ind w:left="3600" w:hanging="360"/>
+      </w:pPr>
+      <w:rPr>
+        <w:u w:val="none"/>
+      </w:rPr>
+    </w:lvl>
+    <w:lvl w:ilvl="5">
+      <w:start w:val="1"/>
+      <w:numFmt w:val="bullet"/>
+      <w:lvlText w:val="■"/>
+      <w:lvlJc w:val="left"/>
+      <w:pPr>
+        <w:ind w:left="4320" w:hanging="360"/>
+      </w:pPr>
+      <w:rPr>
+        <w:u w:val="none"/>
+      </w:rPr>
+    </w:lvl>
+    <w:lvl w:ilvl="6">
+      <w:start w:val="1"/>
+      <w:numFmt w:val="bullet"/>
+      <w:lvlText w:val="●"/>
+      <w:lvlJc w:val="left"/>
+      <w:pPr>
+        <w:ind w:left="5040" w:hanging="360"/>
+      </w:pPr>
+      <w:rPr>
+        <w:u w:val="none"/>
+      </w:rPr>
+    </w:lvl>
+    <w:lvl w:ilvl="7">
+      <w:start w:val="1"/>
+      <w:numFmt w:val="bullet"/>
+      <w:lvlText w:val="○"/>
+      <w:lvlJc w:val="left"/>
+      <w:pPr>
+        <w:ind w:left="5760" w:hanging="360"/>
+      </w:pPr>
+      <w:rPr>
+        <w:u w:val="none"/>
+      </w:rPr>
+    </w:lvl>
+    <w:lvl w:ilvl="8">
+      <w:start w:val="1"/>
+      <w:numFmt w:val="bullet"/>
+      <w:lvlText w:val="■"/>
+      <w:lvlJc w:val="left"/>
+      <w:pPr>
+        <w:ind w:left="6480" w:hanging="360"/>
+      </w:pPr>
+      <w:rPr>
+        <w:u w:val="none"/>
+      </w:rPr>
+    </w:lvl>
+  </w:abstractNum>
+  <w:abstractNum w:abstractNumId="7">
+    <w:lvl w:ilvl="0">
+      <w:start w:val="1"/>
+      <w:numFmt w:val="bullet"/>
+      <w:lvlText w:val="●"/>
+      <w:lvlJc w:val="left"/>
+      <w:pPr>
+        <w:ind w:left="720" w:hanging="360"/>
+      </w:pPr>
+      <w:rPr>
+        <w:u w:val="none"/>
+      </w:rPr>
+    </w:lvl>
+    <w:lvl w:ilvl="1">
+      <w:start w:val="1"/>
+      <w:numFmt w:val="bullet"/>
+      <w:lvlText w:val="○"/>
+      <w:lvlJc w:val="left"/>
+      <w:pPr>
+        <w:ind w:left="1440" w:hanging="360"/>
+      </w:pPr>
+      <w:rPr>
+        <w:u w:val="none"/>
+      </w:rPr>
+    </w:lvl>
+    <w:lvl w:ilvl="2">
+      <w:start w:val="1"/>
+      <w:numFmt w:val="bullet"/>
+      <w:lvlText w:val="■"/>
+      <w:lvlJc w:val="left"/>
+      <w:pPr>
+        <w:ind w:left="2160" w:hanging="360"/>
+      </w:pPr>
+      <w:rPr>
+        <w:u w:val="none"/>
+      </w:rPr>
+    </w:lvl>
+    <w:lvl w:ilvl="3">
+      <w:start w:val="1"/>
+      <w:numFmt w:val="bullet"/>
+      <w:lvlText w:val="●"/>
+      <w:lvlJc w:val="left"/>
+      <w:pPr>
+        <w:ind w:left="2880" w:hanging="360"/>
+      </w:pPr>
+      <w:rPr>
+        <w:u w:val="none"/>
+      </w:rPr>
+    </w:lvl>
+    <w:lvl w:ilvl="4">
+      <w:start w:val="1"/>
+      <w:numFmt w:val="bullet"/>
+      <w:lvlText w:val="○"/>
+      <w:lvlJc w:val="left"/>
+      <w:pPr>
+        <w:ind w:left="3600" w:hanging="360"/>
+      </w:pPr>
+      <w:rPr>
+        <w:u w:val="none"/>
+      </w:rPr>
+    </w:lvl>
+    <w:lvl w:ilvl="5">
+      <w:start w:val="1"/>
+      <w:numFmt w:val="bullet"/>
+      <w:lvlText w:val="■"/>
+      <w:lvlJc w:val="left"/>
+      <w:pPr>
+        <w:ind w:left="4320" w:hanging="360"/>
+      </w:pPr>
+      <w:rPr>
+        <w:u w:val="none"/>
+      </w:rPr>
+    </w:lvl>
+    <w:lvl w:ilvl="6">
+      <w:start w:val="1"/>
+      <w:numFmt w:val="bullet"/>
+      <w:lvlText w:val="●"/>
+      <w:lvlJc w:val="left"/>
+      <w:pPr>
+        <w:ind w:left="5040" w:hanging="360"/>
+      </w:pPr>
+      <w:rPr>
+        <w:u w:val="none"/>
+      </w:rPr>
+    </w:lvl>
+    <w:lvl w:ilvl="7">
+      <w:start w:val="1"/>
+      <w:numFmt w:val="bullet"/>
+      <w:lvlText w:val="○"/>
+      <w:lvlJc w:val="left"/>
+      <w:pPr>
+        <w:ind w:left="5760" w:hanging="360"/>
+      </w:pPr>
+      <w:rPr>
+        <w:u w:val="none"/>
+      </w:rPr>
+    </w:lvl>
+    <w:lvl w:ilvl="8">
+      <w:start w:val="1"/>
+      <w:numFmt w:val="bullet"/>
+      <w:lvlText w:val="■"/>
+      <w:lvlJc w:val="left"/>
+      <w:pPr>
+        <w:ind w:left="6480" w:hanging="360"/>
+      </w:pPr>
+      <w:rPr>
+        <w:u w:val="none"/>
+      </w:rPr>
+    </w:lvl>
+  </w:abstractNum>
+  <w:abstractNum w:abstractNumId="8">
+    <w:lvl w:ilvl="0">
+      <w:start w:val="1"/>
+      <w:numFmt w:val="bullet"/>
+      <w:lvlText w:val="●"/>
+      <w:lvlJc w:val="left"/>
+      <w:pPr>
+        <w:ind w:left="720" w:hanging="360"/>
+      </w:pPr>
+      <w:rPr>
+        <w:u w:val="none"/>
+      </w:rPr>
+    </w:lvl>
+    <w:lvl w:ilvl="1">
+      <w:start w:val="1"/>
+      <w:numFmt w:val="bullet"/>
+      <w:lvlText w:val="○"/>
+      <w:lvlJc w:val="left"/>
+      <w:pPr>
+        <w:ind w:left="1440" w:hanging="360"/>
+      </w:pPr>
+      <w:rPr>
+        <w:u w:val="none"/>
+      </w:rPr>
+    </w:lvl>
+    <w:lvl w:ilvl="2">
+      <w:start w:val="1"/>
+      <w:numFmt w:val="bullet"/>
+      <w:lvlText w:val="■"/>
+      <w:lvlJc w:val="left"/>
+      <w:pPr>
+        <w:ind w:left="2160" w:hanging="360"/>
+      </w:pPr>
+      <w:rPr>
+        <w:u w:val="none"/>
+      </w:rPr>
+    </w:lvl>
+    <w:lvl w:ilvl="3">
+      <w:start w:val="1"/>
+      <w:numFmt w:val="bullet"/>
+      <w:lvlText w:val="●"/>
+      <w:lvlJc w:val="left"/>
+      <w:pPr>
+        <w:ind w:left="2880" w:hanging="360"/>
+      </w:pPr>
+      <w:rPr>
+        <w:u w:val="none"/>
+      </w:rPr>
+    </w:lvl>
+    <w:lvl w:ilvl="4">
+      <w:start w:val="1"/>
+      <w:numFmt w:val="bullet"/>
+      <w:lvlText w:val="○"/>
+      <w:lvlJc w:val="left"/>
+      <w:pPr>
+        <w:ind w:left="3600" w:hanging="360"/>
+      </w:pPr>
+      <w:rPr>
+        <w:u w:val="none"/>
+      </w:rPr>
+    </w:lvl>
+    <w:lvl w:ilvl="5">
+      <w:start w:val="1"/>
+      <w:numFmt w:val="bullet"/>
+      <w:lvlText w:val="■"/>
+      <w:lvlJc w:val="left"/>
+      <w:pPr>
+        <w:ind w:left="4320" w:hanging="360"/>
+      </w:pPr>
+      <w:rPr>
+        <w:u w:val="none"/>
+      </w:rPr>
+    </w:lvl>
+    <w:lvl w:ilvl="6">
+      <w:start w:val="1"/>
+      <w:numFmt w:val="bullet"/>
+      <w:lvlText w:val="●"/>
+      <w:lvlJc w:val="left"/>
+      <w:pPr>
+        <w:ind w:left="5040" w:hanging="360"/>
+      </w:pPr>
+      <w:rPr>
+        <w:u w:val="none"/>
+      </w:rPr>
+    </w:lvl>
+    <w:lvl w:ilvl="7">
+      <w:start w:val="1"/>
+      <w:numFmt w:val="bullet"/>
+      <w:lvlText w:val="○"/>
+      <w:lvlJc w:val="left"/>
+      <w:pPr>
+        <w:ind w:left="5760" w:hanging="360"/>
+      </w:pPr>
+      <w:rPr>
+        <w:u w:val="none"/>
+      </w:rPr>
+    </w:lvl>
+    <w:lvl w:ilvl="8">
+      <w:start w:val="1"/>
+      <w:numFmt w:val="bullet"/>
+      <w:lvlText w:val="■"/>
+      <w:lvlJc w:val="left"/>
+      <w:pPr>
+        <w:ind w:left="6480" w:hanging="360"/>
+      </w:pPr>
+      <w:rPr>
+        <w:u w:val="none"/>
+      </w:rPr>
+    </w:lvl>
+  </w:abstractNum>
+  <w:abstractNum w:abstractNumId="9">
     <w:lvl w:ilvl="0">
       <w:start w:val="1"/>
       <w:numFmt w:val="bullet"/>
@@ -1985,6 +2826,15 @@
   </w:num>
   <w:num w:numId="6">
     <w:abstractNumId w:val="6"/>
+  </w:num>
+  <w:num w:numId="7">
+    <w:abstractNumId w:val="7"/>
+  </w:num>
+  <w:num w:numId="8">
+    <w:abstractNumId w:val="8"/>
+  </w:num>
+  <w:num w:numId="9">
+    <w:abstractNumId w:val="9"/>
   </w:num>
 </w:numbering>
 </file>

</xml_diff>